<commit_message>
upload 180906 new docx
</commit_message>
<xml_diff>
--- a/89s51_Class/180906_led_blink/180906實習報告.docx
+++ b/89s51_Class/180906_led_blink/180906實習報告.docx
@@ -214,7 +214,7 @@
                 <w:sz w:val="28"/>
                 <w:szCs w:val="28"/>
               </w:rPr>
-              <w:t>基本電路圖、流程圖、動作圖繪製</w:t>
+              <w:t>8位元LED控制</w:t>
             </w:r>
           </w:p>
         </w:tc>
@@ -393,7 +393,7 @@
                 <w:sz w:val="28"/>
                 <w:szCs w:val="28"/>
               </w:rPr>
-              <w:t>8</w:t>
+              <w:t>9</w:t>
             </w:r>
             <w:r>
               <w:rPr>
@@ -409,7 +409,7 @@
                 <w:sz w:val="28"/>
                 <w:szCs w:val="28"/>
               </w:rPr>
-              <w:t>30</w:t>
+              <w:t>6</w:t>
             </w:r>
             <w:r>
               <w:rPr>
@@ -425,7 +425,7 @@
                 <w:sz w:val="28"/>
                 <w:szCs w:val="28"/>
               </w:rPr>
-              <w:t>8</w:t>
+              <w:t>9</w:t>
             </w:r>
             <w:r>
               <w:rPr>
@@ -441,7 +441,7 @@
                 <w:sz w:val="28"/>
                 <w:szCs w:val="28"/>
               </w:rPr>
-              <w:t>30</w:t>
+              <w:t>6</w:t>
             </w:r>
             <w:r>
               <w:rPr>
@@ -476,7 +476,7 @@
                 <w:sz w:val="28"/>
                 <w:szCs w:val="28"/>
               </w:rPr>
-              <w:t>3</w:t>
+              <w:t>6</w:t>
             </w:r>
             <w:r>
               <w:rPr>
@@ -790,7 +790,7 @@
               <w:ind w:leftChars="0"/>
               <w:jc w:val="both"/>
               <w:rPr>
-                <w:rFonts w:ascii="標楷體" w:eastAsia="標楷體" w:hAnsi="標楷體" w:hint="eastAsia"/>
+                <w:rFonts w:ascii="標楷體" w:eastAsia="標楷體" w:hAnsi="標楷體"/>
                 <w:sz w:val="28"/>
                 <w:szCs w:val="28"/>
               </w:rPr>
@@ -817,7 +817,7 @@
               </w:rPr>
             </w:pPr>
             <w:r>
-              <w:object w:dxaOrig="9063" w:dyaOrig="8742">
+              <w:object w:dxaOrig="8164" w:dyaOrig="4165">
                 <v:shapetype id="_x0000_t75" coordsize="21600,21600" o:spt="75" o:preferrelative="t" path="m@4@5l@4@11@9@11@9@5xe" filled="f" stroked="f">
                   <v:stroke joinstyle="miter"/>
                   <v:formulas>
@@ -837,10 +837,10 @@
                   <v:path o:extrusionok="f" gradientshapeok="t" o:connecttype="rect"/>
                   <o:lock v:ext="edit" aspectratio="t"/>
                 </v:shapetype>
-                <v:shape id="_x0000_i1025" type="#_x0000_t75" style="width:306.25pt;height:295pt" o:ole="">
+                <v:shape id="_x0000_i1025" type="#_x0000_t75" style="width:448pt;height:229pt" o:ole="">
                   <v:imagedata r:id="rId6" o:title=""/>
                 </v:shape>
-                <o:OLEObject Type="Embed" ProgID="Visio.Drawing.11" ShapeID="_x0000_i1025" DrawAspect="Content" ObjectID="_1597147874" r:id="rId7"/>
+                <o:OLEObject Type="Embed" ProgID="Visio.Drawing.11" ShapeID="_x0000_i1025" DrawAspect="Content" ObjectID="_1597754483" r:id="rId7"/>
               </w:object>
             </w:r>
           </w:p>
@@ -855,7 +855,7 @@
               <w:ind w:leftChars="0"/>
               <w:jc w:val="both"/>
               <w:rPr>
-                <w:rFonts w:ascii="標楷體" w:eastAsia="標楷體" w:hAnsi="標楷體" w:hint="eastAsia"/>
+                <w:rFonts w:ascii="標楷體" w:eastAsia="標楷體" w:hAnsi="標楷體"/>
                 <w:sz w:val="28"/>
                 <w:szCs w:val="28"/>
               </w:rPr>
@@ -882,11 +882,11 @@
               </w:rPr>
             </w:pPr>
             <w:r>
-              <w:object w:dxaOrig="3991" w:dyaOrig="4755">
-                <v:shape id="_x0000_i1026" type="#_x0000_t75" style="width:188.05pt;height:224.05pt" o:ole="">
+              <w:object w:dxaOrig="5429" w:dyaOrig="4794">
+                <v:shape id="_x0000_i1026" type="#_x0000_t75" style="width:354pt;height:270pt" o:ole="">
                   <v:imagedata r:id="rId8" o:title=""/>
                 </v:shape>
-                <o:OLEObject Type="Embed" ProgID="Visio.Drawing.11" ShapeID="_x0000_i1026" DrawAspect="Content" ObjectID="_1597147875" r:id="rId9"/>
+                <o:OLEObject Type="Embed" ProgID="Visio.Drawing.11" ShapeID="_x0000_i1026" DrawAspect="Content" ObjectID="_1597754484" r:id="rId9"/>
               </w:object>
             </w:r>
           </w:p>
@@ -901,7 +901,7 @@
               <w:ind w:leftChars="0"/>
               <w:jc w:val="both"/>
               <w:rPr>
-                <w:rFonts w:ascii="標楷體" w:eastAsia="標楷體" w:hAnsi="標楷體" w:hint="eastAsia"/>
+                <w:rFonts w:ascii="標楷體" w:eastAsia="標楷體" w:hAnsi="標楷體"/>
                 <w:sz w:val="28"/>
                 <w:szCs w:val="28"/>
               </w:rPr>
@@ -921,19 +921,19 @@
               <w:pStyle w:val="a9"/>
               <w:spacing w:line="0" w:lineRule="atLeast"/>
               <w:ind w:leftChars="0" w:left="720"/>
-              <w:jc w:val="both"/>
-              <w:rPr>
-                <w:rFonts w:ascii="標楷體" w:eastAsia="標楷體" w:hAnsi="標楷體"/>
-                <w:sz w:val="28"/>
-                <w:szCs w:val="28"/>
-              </w:rPr>
-            </w:pPr>
-            <w:r>
-              <w:object w:dxaOrig="7709" w:dyaOrig="3394">
-                <v:shape id="_x0000_i1027" type="#_x0000_t75" style="width:385.25pt;height:169.8pt" o:ole="">
+              <w:jc w:val="center"/>
+              <w:rPr>
+                <w:rFonts w:ascii="標楷體" w:eastAsia="標楷體" w:hAnsi="標楷體"/>
+                <w:sz w:val="28"/>
+                <w:szCs w:val="28"/>
+              </w:rPr>
+            </w:pPr>
+            <w:r>
+              <w:object w:dxaOrig="3255" w:dyaOrig="3486">
+                <v:shape id="_x0000_i1027" type="#_x0000_t75" style="width:272.5pt;height:291.5pt" o:ole="">
                   <v:imagedata r:id="rId10" o:title=""/>
                 </v:shape>
-                <o:OLEObject Type="Embed" ProgID="Visio.Drawing.11" ShapeID="_x0000_i1027" DrawAspect="Content" ObjectID="_1597147876" r:id="rId11"/>
+                <o:OLEObject Type="Embed" ProgID="Visio.Drawing.11" ShapeID="_x0000_i1027" DrawAspect="Content" ObjectID="_1597754485" r:id="rId11"/>
               </w:object>
             </w:r>
           </w:p>
@@ -1056,51 +1056,29 @@
               <w:spacing w:line="0" w:lineRule="atLeast"/>
               <w:jc w:val="both"/>
               <w:rPr>
-                <w:rFonts w:ascii="標楷體" w:eastAsia="標楷體" w:hAnsi="標楷體" w:hint="eastAsia"/>
-                <w:sz w:val="28"/>
-                <w:szCs w:val="28"/>
-              </w:rPr>
-            </w:pPr>
-            <w:r>
-              <w:rPr>
-                <w:rFonts w:ascii="標楷體" w:eastAsia="標楷體" w:hAnsi="標楷體" w:hint="eastAsia"/>
-                <w:sz w:val="28"/>
-                <w:szCs w:val="28"/>
-              </w:rPr>
-              <w:t>其實</w:t>
-            </w:r>
-            <w:r>
-              <w:rPr>
-                <w:rFonts w:ascii="標楷體" w:eastAsia="標楷體" w:hAnsi="標楷體" w:hint="eastAsia"/>
-                <w:sz w:val="28"/>
-                <w:szCs w:val="28"/>
-              </w:rPr>
-              <w:t>畫</w:t>
-            </w:r>
-            <w:r>
-              <w:rPr>
-                <w:rFonts w:ascii="標楷體" w:eastAsia="標楷體" w:hAnsi="標楷體" w:hint="eastAsia"/>
-                <w:sz w:val="28"/>
-                <w:szCs w:val="28"/>
-              </w:rPr>
-              <w:t>流程圖</w:t>
-            </w:r>
-            <w:r>
-              <w:rPr>
-                <w:rFonts w:ascii="標楷體" w:eastAsia="標楷體" w:hAnsi="標楷體" w:hint="eastAsia"/>
-                <w:sz w:val="28"/>
-                <w:szCs w:val="28"/>
-              </w:rPr>
-              <w:t>和電路圖</w:t>
-            </w:r>
-            <w:r>
-              <w:rPr>
-                <w:rFonts w:ascii="標楷體" w:eastAsia="標楷體" w:hAnsi="標楷體" w:hint="eastAsia"/>
-                <w:sz w:val="28"/>
-                <w:szCs w:val="28"/>
-              </w:rPr>
-              <w:t>我還是比較喜歡用draw.io</w:t>
-            </w:r>
+                <w:rFonts w:ascii="標楷體" w:eastAsia="標楷體" w:hAnsi="標楷體"/>
+                <w:sz w:val="28"/>
+                <w:szCs w:val="28"/>
+              </w:rPr>
+            </w:pPr>
+            <w:r>
+              <w:rPr>
+                <w:rFonts w:ascii="標楷體" w:eastAsia="標楷體" w:hAnsi="標楷體" w:hint="eastAsia"/>
+                <w:sz w:val="28"/>
+                <w:szCs w:val="28"/>
+              </w:rPr>
+              <w:t xml:space="preserve">C語言 </w:t>
+            </w:r>
+            <w:proofErr w:type="spellStart"/>
+            <w:r>
+              <w:rPr>
+                <w:rFonts w:ascii="標楷體" w:eastAsia="標楷體" w:hAnsi="標楷體" w:hint="eastAsia"/>
+                <w:sz w:val="28"/>
+                <w:szCs w:val="28"/>
+              </w:rPr>
+              <w:t>OwO</w:t>
+            </w:r>
+            <w:proofErr w:type="spellEnd"/>
           </w:p>
           <w:p>
             <w:pPr>
@@ -1112,8 +1090,32 @@
                 <w:szCs w:val="28"/>
               </w:rPr>
             </w:pPr>
-            <w:bookmarkStart w:id="0" w:name="_GoBack"/>
-            <w:bookmarkEnd w:id="0"/>
+            <w:r>
+              <w:rPr>
+                <w:rFonts w:ascii="標楷體" w:eastAsia="標楷體" w:hAnsi="標楷體" w:hint="eastAsia"/>
+                <w:sz w:val="28"/>
+                <w:szCs w:val="28"/>
+              </w:rPr>
+              <w:t>之前有學過C++和</w:t>
+            </w:r>
+            <w:proofErr w:type="spellStart"/>
+            <w:r>
+              <w:rPr>
+                <w:rFonts w:ascii="標楷體" w:eastAsia="標楷體" w:hAnsi="標楷體" w:hint="eastAsia"/>
+                <w:sz w:val="28"/>
+                <w:szCs w:val="28"/>
+              </w:rPr>
+              <w:t>Arduino</w:t>
+            </w:r>
+            <w:proofErr w:type="spellEnd"/>
+            <w:r>
+              <w:rPr>
+                <w:rFonts w:ascii="標楷體" w:eastAsia="標楷體" w:hAnsi="標楷體" w:hint="eastAsia"/>
+                <w:sz w:val="28"/>
+                <w:szCs w:val="28"/>
+              </w:rPr>
+              <w:t>所以在入門課程上還算得心應手!</w:t>
+            </w:r>
           </w:p>
           <w:p>
             <w:pPr>
@@ -1125,17 +1127,67 @@
                 <w:szCs w:val="28"/>
               </w:rPr>
             </w:pPr>
-          </w:p>
-          <w:p>
-            <w:pPr>
-              <w:spacing w:line="0" w:lineRule="atLeast"/>
-              <w:jc w:val="both"/>
-              <w:rPr>
-                <w:rFonts w:ascii="標楷體" w:eastAsia="標楷體" w:hAnsi="標楷體"/>
-                <w:sz w:val="28"/>
-                <w:szCs w:val="28"/>
-              </w:rPr>
-            </w:pPr>
+            <w:r>
+              <w:rPr>
+                <w:rFonts w:ascii="標楷體" w:eastAsia="標楷體" w:hAnsi="標楷體" w:hint="eastAsia"/>
+                <w:sz w:val="28"/>
+                <w:szCs w:val="28"/>
+              </w:rPr>
+              <w:t>蜂鳴器的發聲輸出有點麻煩，要自己去算不同頻率的訊號週期，如果是用</w:t>
+            </w:r>
+            <w:proofErr w:type="spellStart"/>
+            <w:r>
+              <w:rPr>
+                <w:rFonts w:ascii="標楷體" w:eastAsia="標楷體" w:hAnsi="標楷體" w:hint="eastAsia"/>
+                <w:sz w:val="28"/>
+                <w:szCs w:val="28"/>
+              </w:rPr>
+              <w:t>Arduino</w:t>
+            </w:r>
+            <w:proofErr w:type="spellEnd"/>
+            <w:r>
+              <w:rPr>
+                <w:rFonts w:ascii="標楷體" w:eastAsia="標楷體" w:hAnsi="標楷體" w:hint="eastAsia"/>
+                <w:sz w:val="28"/>
+                <w:szCs w:val="28"/>
+              </w:rPr>
+              <w:t xml:space="preserve"> 的話有</w:t>
+            </w:r>
+            <w:r>
+              <w:rPr>
+                <w:rFonts w:ascii="Consolas" w:hAnsi="Consolas"/>
+                <w:color w:val="005CC5"/>
+                <w:szCs w:val="18"/>
+                <w:shd w:val="clear" w:color="auto" w:fill="FFFFFF"/>
+              </w:rPr>
+              <w:t>tone</w:t>
+            </w:r>
+            <w:r>
+              <w:rPr>
+                <w:rFonts w:ascii="Consolas" w:hAnsi="Consolas" w:hint="eastAsia"/>
+                <w:color w:val="005CC5"/>
+                <w:szCs w:val="18"/>
+                <w:shd w:val="clear" w:color="auto" w:fill="FFFFFF"/>
+              </w:rPr>
+              <w:t>()</w:t>
+            </w:r>
+            <w:r>
+              <w:rPr>
+                <w:rFonts w:ascii="Consolas" w:hAnsi="Consolas" w:hint="eastAsia"/>
+                <w:color w:val="005CC5"/>
+                <w:szCs w:val="18"/>
+                <w:shd w:val="clear" w:color="auto" w:fill="FFFFFF"/>
+              </w:rPr>
+              <w:t>;</w:t>
+            </w:r>
+            <w:r>
+              <w:rPr>
+                <w:rFonts w:ascii="標楷體" w:eastAsia="標楷體" w:hAnsi="標楷體" w:hint="eastAsia"/>
+                <w:sz w:val="28"/>
+                <w:szCs w:val="28"/>
+              </w:rPr>
+              <w:t>function可以使用真的方便很多!</w:t>
+            </w:r>
           </w:p>
         </w:tc>
       </w:tr>
@@ -1174,7 +1226,15 @@
           <w:szCs w:val="28"/>
           <w:u w:val="single"/>
         </w:rPr>
-        <w:t xml:space="preserve">　　　　　</w:t>
+        <w:t>張益華老師</w:t>
+      </w:r>
+      <w:r>
+        <w:rPr>
+          <w:rFonts w:ascii="標楷體" w:eastAsia="標楷體" w:hAnsi="標楷體" w:hint="eastAsia"/>
+          <w:sz w:val="28"/>
+          <w:szCs w:val="28"/>
+        </w:rPr>
+        <w:t xml:space="preserve"> </w:t>
       </w:r>
       <w:r>
         <w:rPr>
@@ -1212,6 +1272,8 @@
         </w:rPr>
         <w:t>乙</w:t>
       </w:r>
+      <w:bookmarkStart w:id="0" w:name="_GoBack"/>
+      <w:bookmarkEnd w:id="0"/>
       <w:r>
         <w:rPr>
           <w:rFonts w:ascii="標楷體" w:eastAsia="標楷體" w:hAnsi="標楷體" w:hint="eastAsia"/>

</xml_diff>